<commit_message>
Atualização teste de performance
</commit_message>
<xml_diff>
--- a/Documentos/Teste de Performance.docx
+++ b/Documentos/Teste de Performance.docx
@@ -25,18 +25,27 @@
         </w:rPr>
         <w:br/>
       </w:r>
+      <w:r>
+        <w:t xml:space="preserve">Index criado para melhoria na consulta de municípios por estados, usados no </w:t>
+      </w:r>
+      <w:r>
+        <w:t>cadastro</w:t>
+      </w:r>
+      <w:bookmarkStart w:id="0" w:name="_GoBack"/>
+      <w:bookmarkEnd w:id="0"/>
+      <w:r>
+        <w:t xml:space="preserve"> de acidente e relatórios.</w:t>
+      </w:r>
     </w:p>
     <w:p>
       <w:pPr>
         <w:ind w:left="708"/>
       </w:pPr>
       <w:proofErr w:type="spellStart"/>
-      <w:proofErr w:type="gramStart"/>
       <w:r>
         <w:t>create</w:t>
       </w:r>
       <w:proofErr w:type="spellEnd"/>
-      <w:proofErr w:type="gramEnd"/>
       <w:r>
         <w:t xml:space="preserve"> index </w:t>
       </w:r>
@@ -89,12 +98,10 @@
         <w:t xml:space="preserve">SELECT * FROM </w:t>
       </w:r>
       <w:proofErr w:type="spellStart"/>
-      <w:proofErr w:type="gramStart"/>
       <w:r>
         <w:t>public.cidade</w:t>
       </w:r>
       <w:proofErr w:type="spellEnd"/>
-      <w:proofErr w:type="gramEnd"/>
       <w:r>
         <w:t xml:space="preserve"> </w:t>
       </w:r>
@@ -203,18 +210,19 @@
         </w:rPr>
         <w:br/>
       </w:r>
+      <w:r>
+        <w:t>Teste usado para análise de performance do banco.</w:t>
+      </w:r>
     </w:p>
     <w:p>
       <w:pPr>
         <w:ind w:left="708"/>
       </w:pPr>
       <w:proofErr w:type="spellStart"/>
-      <w:proofErr w:type="gramStart"/>
       <w:r>
         <w:t>create</w:t>
       </w:r>
       <w:proofErr w:type="spellEnd"/>
-      <w:proofErr w:type="gramEnd"/>
       <w:r>
         <w:t xml:space="preserve"> index </w:t>
       </w:r>
@@ -276,18 +284,13 @@
       </w:r>
       <w:proofErr w:type="spellStart"/>
       <w:r>
-        <w:t>data_hora_registro_</w:t>
-      </w:r>
-      <w:proofErr w:type="gramStart"/>
-      <w:r>
-        <w:t>ocorrencia</w:t>
+        <w:t>data_hora_registro_ocorrencia</w:t>
       </w:r>
       <w:proofErr w:type="spellEnd"/>
       <w:r>
         <w:t>::</w:t>
       </w:r>
       <w:proofErr w:type="spellStart"/>
-      <w:proofErr w:type="gramEnd"/>
       <w:r>
         <w:t>text</w:t>
       </w:r>
@@ -379,18 +382,19 @@
         </w:rPr>
         <w:br/>
       </w:r>
+      <w:r>
+        <w:t>Index criado para melhoria na buscar de rodovias para cadastro e consultas de acidentes.</w:t>
+      </w:r>
     </w:p>
     <w:p>
       <w:pPr>
         <w:ind w:left="708"/>
       </w:pPr>
       <w:proofErr w:type="spellStart"/>
-      <w:proofErr w:type="gramStart"/>
       <w:r>
         <w:t>create</w:t>
       </w:r>
       <w:proofErr w:type="spellEnd"/>
-      <w:proofErr w:type="gramEnd"/>
       <w:r>
         <w:t xml:space="preserve"> index </w:t>
       </w:r>
@@ -518,18 +522,27 @@
         </w:rPr>
         <w:br/>
       </w:r>
-    </w:p>
-    <w:p>
-      <w:pPr>
-        <w:pStyle w:val="PargrafodaLista"/>
-      </w:pPr>
-      <w:proofErr w:type="spellStart"/>
-      <w:proofErr w:type="gramStart"/>
+      <w:r>
+        <w:t>Index criado para melhorias de consultas nos relatórios.</w:t>
+      </w:r>
+    </w:p>
+    <w:p>
+      <w:pPr>
+        <w:pStyle w:val="PargrafodaLista"/>
+        <w:rPr>
+          <w:b/>
+        </w:rPr>
+      </w:pPr>
+    </w:p>
+    <w:p>
+      <w:pPr>
+        <w:pStyle w:val="PargrafodaLista"/>
+      </w:pPr>
+      <w:proofErr w:type="spellStart"/>
       <w:r>
         <w:t>create</w:t>
       </w:r>
       <w:proofErr w:type="spellEnd"/>
-      <w:proofErr w:type="gramEnd"/>
       <w:r>
         <w:t xml:space="preserve"> index </w:t>
       </w:r>
@@ -687,18 +700,21 @@
     </w:p>
     <w:p>
       <w:pPr>
+        <w:pStyle w:val="PargrafodaLista"/>
+      </w:pPr>
+      <w:r>
+        <w:t>Index criado para otimização de busca por trecho no cadastro de acidentes.</w:t>
+      </w:r>
+    </w:p>
+    <w:p>
+      <w:pPr>
         <w:ind w:left="708"/>
       </w:pPr>
       <w:proofErr w:type="spellStart"/>
-      <w:proofErr w:type="gramStart"/>
-      <w:r>
-        <w:t>creat</w:t>
-      </w:r>
-      <w:r>
-        <w:t>e</w:t>
-      </w:r>
-      <w:proofErr w:type="spellEnd"/>
-      <w:proofErr w:type="gramEnd"/>
+      <w:r>
+        <w:t>create</w:t>
+      </w:r>
+      <w:proofErr w:type="spellEnd"/>
       <w:r>
         <w:t xml:space="preserve"> index </w:t>
       </w:r>
@@ -716,10 +732,7 @@
       </w:r>
       <w:proofErr w:type="spellEnd"/>
       <w:r>
-        <w:t xml:space="preserve"> trecho</w:t>
-      </w:r>
-      <w:r>
-        <w:t>(trecho);</w:t>
+        <w:t xml:space="preserve"> trecho(trecho);</w:t>
       </w:r>
     </w:p>
     <w:p>
@@ -808,12 +821,6 @@
           <w:b/>
         </w:rPr>
       </w:pPr>
-      <w:r>
-        <w:rPr>
-          <w:b/>
-        </w:rPr>
-        <w:br w:type="page"/>
-      </w:r>
     </w:p>
     <w:p>
       <w:pPr>
@@ -830,7 +837,6 @@
         <w:rPr>
           <w:b/>
         </w:rPr>
-        <w:lastRenderedPageBreak/>
         <w:t>Teste</w:t>
       </w:r>
       <w:r>
@@ -839,18 +845,27 @@
         </w:rPr>
         <w:br/>
       </w:r>
-    </w:p>
-    <w:p>
-      <w:pPr>
-        <w:pStyle w:val="PargrafodaLista"/>
-      </w:pPr>
-      <w:proofErr w:type="spellStart"/>
-      <w:proofErr w:type="gramStart"/>
+      <w:r>
+        <w:t>Teste de performance no banco de dados para geração de relatórios, para existência de melhorias com index.</w:t>
+      </w:r>
+    </w:p>
+    <w:p>
+      <w:pPr>
+        <w:pStyle w:val="PargrafodaLista"/>
+        <w:rPr>
+          <w:b/>
+        </w:rPr>
+      </w:pPr>
+    </w:p>
+    <w:p>
+      <w:pPr>
+        <w:pStyle w:val="PargrafodaLista"/>
+      </w:pPr>
+      <w:proofErr w:type="spellStart"/>
       <w:r>
         <w:t>create</w:t>
       </w:r>
       <w:proofErr w:type="spellEnd"/>
-      <w:proofErr w:type="gramEnd"/>
       <w:r>
         <w:t xml:space="preserve"> index </w:t>
       </w:r>
@@ -884,12 +899,10 @@
         <w:pStyle w:val="PargrafodaLista"/>
       </w:pPr>
       <w:proofErr w:type="spellStart"/>
-      <w:proofErr w:type="gramStart"/>
       <w:r>
         <w:t>create</w:t>
       </w:r>
       <w:proofErr w:type="spellEnd"/>
-      <w:proofErr w:type="gramEnd"/>
       <w:r>
         <w:t xml:space="preserve"> index </w:t>
       </w:r>
@@ -923,12 +936,10 @@
         <w:pStyle w:val="PargrafodaLista"/>
       </w:pPr>
       <w:proofErr w:type="spellStart"/>
-      <w:proofErr w:type="gramStart"/>
       <w:r>
         <w:t>create</w:t>
       </w:r>
       <w:proofErr w:type="spellEnd"/>
-      <w:proofErr w:type="gramEnd"/>
       <w:r>
         <w:t xml:space="preserve"> index </w:t>
       </w:r>
@@ -962,12 +973,10 @@
         <w:pStyle w:val="PargrafodaLista"/>
       </w:pPr>
       <w:proofErr w:type="spellStart"/>
-      <w:proofErr w:type="gramStart"/>
       <w:r>
         <w:t>create</w:t>
       </w:r>
       <w:proofErr w:type="spellEnd"/>
-      <w:proofErr w:type="gramEnd"/>
       <w:r>
         <w:t xml:space="preserve"> index </w:t>
       </w:r>
@@ -1001,12 +1010,10 @@
         <w:pStyle w:val="PargrafodaLista"/>
       </w:pPr>
       <w:proofErr w:type="spellStart"/>
-      <w:proofErr w:type="gramStart"/>
       <w:r>
         <w:t>create</w:t>
       </w:r>
       <w:proofErr w:type="spellEnd"/>
-      <w:proofErr w:type="gramEnd"/>
       <w:r>
         <w:t xml:space="preserve"> index </w:t>
       </w:r>
@@ -1040,12 +1047,10 @@
         <w:pStyle w:val="PargrafodaLista"/>
       </w:pPr>
       <w:proofErr w:type="spellStart"/>
-      <w:proofErr w:type="gramStart"/>
       <w:r>
         <w:t>create</w:t>
       </w:r>
       <w:proofErr w:type="spellEnd"/>
-      <w:proofErr w:type="gramEnd"/>
       <w:r>
         <w:t xml:space="preserve"> index </w:t>
       </w:r>
@@ -1117,19 +1122,11 @@
       </w:r>
       <w:proofErr w:type="spellStart"/>
       <w:r>
-        <w:t>acidente.qtd_</w:t>
-      </w:r>
-      <w:proofErr w:type="gramStart"/>
-      <w:r>
-        <w:t>mortos</w:t>
-      </w:r>
-      <w:proofErr w:type="spellEnd"/>
-      <w:r>
-        <w:t xml:space="preserve"> !</w:t>
-      </w:r>
-      <w:proofErr w:type="gramEnd"/>
-      <w:r>
-        <w:t xml:space="preserve">= 0 </w:t>
+        <w:t>acidente.qtd_mortos</w:t>
+      </w:r>
+      <w:proofErr w:type="spellEnd"/>
+      <w:r>
+        <w:t xml:space="preserve"> != 0 </w:t>
       </w:r>
       <w:proofErr w:type="spellStart"/>
       <w:r>
@@ -1262,19 +1259,11 @@
       </w:r>
       <w:proofErr w:type="spellStart"/>
       <w:r>
-        <w:t>acidente.qtd_feridos_</w:t>
-      </w:r>
-      <w:proofErr w:type="gramStart"/>
-      <w:r>
-        <w:t>graves</w:t>
-      </w:r>
-      <w:proofErr w:type="spellEnd"/>
-      <w:r>
-        <w:t xml:space="preserve"> !</w:t>
-      </w:r>
-      <w:proofErr w:type="gramEnd"/>
-      <w:r>
-        <w:t xml:space="preserve">= 0 </w:t>
+        <w:t>acidente.qtd_feridos_graves</w:t>
+      </w:r>
+      <w:proofErr w:type="spellEnd"/>
+      <w:r>
+        <w:t xml:space="preserve"> != 0 </w:t>
       </w:r>
       <w:proofErr w:type="spellStart"/>
       <w:r>
@@ -1407,19 +1396,11 @@
       </w:r>
       <w:proofErr w:type="spellStart"/>
       <w:r>
-        <w:t>acidente.qtd_feridos_</w:t>
-      </w:r>
-      <w:proofErr w:type="gramStart"/>
-      <w:r>
-        <w:t>leves</w:t>
-      </w:r>
-      <w:proofErr w:type="spellEnd"/>
-      <w:r>
-        <w:t xml:space="preserve"> !</w:t>
-      </w:r>
-      <w:proofErr w:type="gramEnd"/>
-      <w:r>
-        <w:t xml:space="preserve">= 0 </w:t>
+        <w:t>acidente.qtd_feridos_leves</w:t>
+      </w:r>
+      <w:proofErr w:type="spellEnd"/>
+      <w:r>
+        <w:t xml:space="preserve"> != 0 </w:t>
       </w:r>
       <w:proofErr w:type="spellStart"/>
       <w:r>
@@ -1552,19 +1533,11 @@
       </w:r>
       <w:proofErr w:type="spellStart"/>
       <w:r>
-        <w:t>acidente.qtd_</w:t>
-      </w:r>
-      <w:proofErr w:type="gramStart"/>
-      <w:r>
-        <w:t>ilesos</w:t>
-      </w:r>
-      <w:proofErr w:type="spellEnd"/>
-      <w:r>
-        <w:t xml:space="preserve"> !</w:t>
-      </w:r>
-      <w:proofErr w:type="gramEnd"/>
-      <w:r>
-        <w:t xml:space="preserve">= 0 </w:t>
+        <w:t>acidente.qtd_ilesos</w:t>
+      </w:r>
+      <w:proofErr w:type="spellEnd"/>
+      <w:r>
+        <w:t xml:space="preserve"> != 0 </w:t>
       </w:r>
       <w:proofErr w:type="spellStart"/>
       <w:r>
@@ -1688,6 +1661,21 @@
         </w:rPr>
         <w:t>Teste</w:t>
       </w:r>
+      <w:r>
+        <w:rPr>
+          <w:b/>
+        </w:rPr>
+        <w:br/>
+      </w:r>
+      <w:r>
+        <w:t xml:space="preserve">Teste de performance de geração de relatório, </w:t>
+      </w:r>
+      <w:r>
+        <w:t>para verificar melhorias existentes no uso de index.</w:t>
+      </w:r>
+      <w:r>
+        <w:t>.</w:t>
+      </w:r>
     </w:p>
     <w:p>
       <w:pPr>
@@ -1695,12 +1683,10 @@
         <w:ind w:left="708"/>
       </w:pPr>
       <w:proofErr w:type="spellStart"/>
-      <w:proofErr w:type="gramStart"/>
       <w:r>
         <w:t>create</w:t>
       </w:r>
       <w:proofErr w:type="spellEnd"/>
-      <w:proofErr w:type="gramEnd"/>
       <w:r>
         <w:t xml:space="preserve"> index </w:t>
       </w:r>
@@ -1735,12 +1721,10 @@
         <w:ind w:left="708"/>
       </w:pPr>
       <w:proofErr w:type="spellStart"/>
-      <w:proofErr w:type="gramStart"/>
       <w:r>
         <w:t>create</w:t>
       </w:r>
       <w:proofErr w:type="spellEnd"/>
-      <w:proofErr w:type="gramEnd"/>
       <w:r>
         <w:t xml:space="preserve"> index </w:t>
       </w:r>
@@ -1775,12 +1759,10 @@
         <w:ind w:left="708"/>
       </w:pPr>
       <w:proofErr w:type="spellStart"/>
-      <w:proofErr w:type="gramStart"/>
       <w:r>
         <w:t>create</w:t>
       </w:r>
       <w:proofErr w:type="spellEnd"/>
-      <w:proofErr w:type="gramEnd"/>
       <w:r>
         <w:t xml:space="preserve"> index </w:t>
       </w:r>
@@ -1846,19 +1828,11 @@
       </w:r>
       <w:proofErr w:type="spellStart"/>
       <w:r>
-        <w:t>acidente.qtd_</w:t>
-      </w:r>
-      <w:proofErr w:type="gramStart"/>
-      <w:r>
-        <w:t>mortos</w:t>
-      </w:r>
-      <w:proofErr w:type="spellEnd"/>
-      <w:r>
-        <w:t xml:space="preserve"> !</w:t>
-      </w:r>
-      <w:proofErr w:type="gramEnd"/>
-      <w:r>
-        <w:t xml:space="preserve">= 0 </w:t>
+        <w:t>acidente.qtd_mortos</w:t>
+      </w:r>
+      <w:proofErr w:type="spellEnd"/>
+      <w:r>
+        <w:t xml:space="preserve"> != 0 </w:t>
       </w:r>
       <w:proofErr w:type="spellStart"/>
       <w:r>
@@ -1982,8 +1956,6 @@
       <w:pPr>
         <w:pStyle w:val="PargrafodaLista"/>
       </w:pPr>
-      <w:bookmarkStart w:id="0" w:name="_GoBack"/>
-      <w:bookmarkEnd w:id="0"/>
     </w:p>
     <w:sectPr>
       <w:pgSz w:w="11906" w:h="16838"/>
@@ -2212,6 +2184,7 @@
     <w:lsdException w:name="HTML Sample" w:semiHidden="1" w:unhideWhenUsed="1"/>
     <w:lsdException w:name="HTML Typewriter" w:semiHidden="1" w:unhideWhenUsed="1"/>
     <w:lsdException w:name="HTML Variable" w:semiHidden="1" w:unhideWhenUsed="1"/>
+    <w:lsdException w:name="Normal Table" w:semiHidden="1" w:unhideWhenUsed="1"/>
     <w:lsdException w:name="annotation subject" w:semiHidden="1" w:unhideWhenUsed="1"/>
     <w:lsdException w:name="No List" w:semiHidden="1" w:unhideWhenUsed="1"/>
     <w:lsdException w:name="Outline List 1" w:semiHidden="1" w:unhideWhenUsed="1"/>
@@ -2258,8 +2231,10 @@
     <w:lsdException w:name="Table Subtle 2" w:semiHidden="1" w:unhideWhenUsed="1"/>
     <w:lsdException w:name="Table Web 1" w:semiHidden="1" w:unhideWhenUsed="1"/>
     <w:lsdException w:name="Table Web 2" w:semiHidden="1" w:unhideWhenUsed="1"/>
+    <w:lsdException w:name="Table Web 3" w:semiHidden="1" w:unhideWhenUsed="1"/>
     <w:lsdException w:name="Balloon Text" w:semiHidden="1" w:unhideWhenUsed="1"/>
     <w:lsdException w:name="Table Grid" w:uiPriority="39"/>
+    <w:lsdException w:name="Table Theme" w:semiHidden="1" w:unhideWhenUsed="1"/>
     <w:lsdException w:name="Placeholder Text" w:semiHidden="1"/>
     <w:lsdException w:name="No Spacing" w:uiPriority="1" w:qFormat="1"/>
     <w:lsdException w:name="Light Shading" w:uiPriority="60"/>

</xml_diff>